<commit_message>
add lab1 with list generation
</commit_message>
<xml_diff>
--- a/ECE 358 Chapter 2.docx
+++ b/ECE 358 Chapter 2.docx
@@ -298,9 +298,127 @@
       </w:r>
     </w:p>
     <w:p>
+      <w:r>
+        <w:t xml:space="preserve">-network application needs to be implemented on end systems but not on network </w:t>
+      </w:r>
+      <w:r>
+        <w:t>cores (</w:t>
+      </w:r>
+      <w:r>
+        <w:t>routers or switches.)</w:t>
+      </w:r>
+    </w:p>
+    <w:p/>
+    <w:p>
+      <w:r>
+        <w:t xml:space="preserve">Network app architecture </w:t>
+      </w:r>
+    </w:p>
+    <w:p>
+      <w:pPr>
+        <w:pStyle w:val="ListParagraph"/>
+        <w:numPr>
+          <w:ilvl w:val="0"/>
+          <w:numId w:val="3"/>
+        </w:numPr>
+      </w:pPr>
+      <w:r>
+        <w:t>Client server</w:t>
+      </w:r>
+    </w:p>
+    <w:p>
+      <w:pPr>
+        <w:pStyle w:val="ListParagraph"/>
+        <w:numPr>
+          <w:ilvl w:val="0"/>
+          <w:numId w:val="3"/>
+        </w:numPr>
+      </w:pPr>
+      <w:r>
+        <w:t>P2P</w:t>
+      </w:r>
+    </w:p>
+    <w:p>
+      <w:r>
+        <w:t xml:space="preserve">HTTP – </w:t>
+      </w:r>
+      <w:proofErr w:type="spellStart"/>
+      <w:r>
+        <w:t>hyper text</w:t>
+      </w:r>
+      <w:proofErr w:type="spellEnd"/>
+      <w:r>
+        <w:t xml:space="preserve"> transfer protocol</w:t>
+      </w:r>
+    </w:p>
+    <w:p>
+      <w:r>
+        <w:t>It is used for web systems</w:t>
+      </w:r>
+    </w:p>
+    <w:p>
+      <w:r>
+        <w:t>Architecture of HTTP: Client-server</w:t>
+      </w:r>
+    </w:p>
+    <w:p/>
+    <w:p/>
+    <w:p>
+      <w:r>
+        <w:t>In pipelining, an end-system initiates requests for multiple objects without waiting to receive an object after the other.</w:t>
+      </w:r>
+    </w:p>
+    <w:p/>
+    <w:p>
+      <w:r>
+        <w:t>RTT-</w:t>
+      </w:r>
+      <w:proofErr w:type="gramStart"/>
+      <w:r>
+        <w:t>Round</w:t>
+      </w:r>
+      <w:proofErr w:type="gramEnd"/>
+      <w:r>
+        <w:t xml:space="preserve"> Trip time</w:t>
+      </w:r>
+    </w:p>
+    <w:p/>
+    <w:p/>
+    <w:p>
+      <w:r>
+        <w:t xml:space="preserve">A web </w:t>
+      </w:r>
+      <w:proofErr w:type="gramStart"/>
+      <w:r>
+        <w:t>cache(</w:t>
+      </w:r>
+      <w:proofErr w:type="gramEnd"/>
+      <w:r>
+        <w:t xml:space="preserve">or proxy) is a network entity that handles the http requests on behalf of the web server if they have the request </w:t>
+      </w:r>
+      <w:r>
+        <w:t xml:space="preserve">resources if not, the forward the http request to the web server. </w:t>
+      </w:r>
+    </w:p>
+    <w:p/>
+    <w:p/>
+    <w:p>
+      <w:pPr>
+        <w:rPr>
+          <w:lang w:val="en-CA"/>
+        </w:rPr>
+      </w:pPr>
       <w:bookmarkStart w:id="0" w:name="_GoBack"/>
       <w:bookmarkEnd w:id="0"/>
     </w:p>
+    <w:p>
+      <w:pPr>
+        <w:rPr>
+          <w:lang w:val="en-CA"/>
+        </w:rPr>
+      </w:pPr>
+    </w:p>
+    <w:p/>
     <w:sectPr>
       <w:pgSz w:w="12240" w:h="15840"/>
       <w:pgMar w:top="1440" w:right="1440" w:bottom="1440" w:left="1440" w:header="720" w:footer="720" w:gutter="0"/>
@@ -314,6 +432,95 @@
 <file path=word/numbering.xml><?xml version="1.0" encoding="utf-8"?>
 <w:numbering xmlns:wpc="http://schemas.microsoft.com/office/word/2010/wordprocessingCanvas" xmlns:mo="http://schemas.microsoft.com/office/mac/office/2008/main" xmlns:mc="http://schemas.openxmlformats.org/markup-compatibility/2006" xmlns:mv="urn:schemas-microsoft-com:mac:vml" xmlns:o="urn:schemas-microsoft-com:office:office" xmlns:r="http://schemas.openxmlformats.org/officeDocument/2006/relationships" xmlns:m="http://schemas.openxmlformats.org/officeDocument/2006/math" xmlns:v="urn:schemas-microsoft-com:vml" xmlns:wp14="http://schemas.microsoft.com/office/word/2010/wordprocessingDrawing" xmlns:wp="http://schemas.openxmlformats.org/drawingml/2006/wordprocessingDrawing" xmlns:w10="urn:schemas-microsoft-com:office:word" xmlns:w="http://schemas.openxmlformats.org/wordprocessingml/2006/main" xmlns:w14="http://schemas.microsoft.com/office/word/2010/wordml" xmlns:w15="http://schemas.microsoft.com/office/word/2012/wordml" xmlns:wpg="http://schemas.microsoft.com/office/word/2010/wordprocessingGroup" xmlns:wpi="http://schemas.microsoft.com/office/word/2010/wordprocessingInk" xmlns:wne="http://schemas.microsoft.com/office/word/2006/wordml" xmlns:wps="http://schemas.microsoft.com/office/word/2010/wordprocessingShape" mc:Ignorable="w14 w15 wp14">
   <w:abstractNum w:abstractNumId="0">
+    <w:nsid w:val="312F17AF"/>
+    <w:multiLevelType w:val="hybridMultilevel"/>
+    <w:tmpl w:val="87EE4080"/>
+    <w:lvl w:ilvl="0" w:tplc="0409000F">
+      <w:start w:val="1"/>
+      <w:numFmt w:val="decimal"/>
+      <w:lvlText w:val="%1."/>
+      <w:lvlJc w:val="left"/>
+      <w:pPr>
+        <w:ind w:left="720" w:hanging="360"/>
+      </w:pPr>
+      <w:rPr>
+        <w:rFonts w:hint="default"/>
+      </w:rPr>
+    </w:lvl>
+    <w:lvl w:ilvl="1" w:tplc="04090019" w:tentative="1">
+      <w:start w:val="1"/>
+      <w:numFmt w:val="lowerLetter"/>
+      <w:lvlText w:val="%2."/>
+      <w:lvlJc w:val="left"/>
+      <w:pPr>
+        <w:ind w:left="1440" w:hanging="360"/>
+      </w:pPr>
+    </w:lvl>
+    <w:lvl w:ilvl="2" w:tplc="0409001B" w:tentative="1">
+      <w:start w:val="1"/>
+      <w:numFmt w:val="lowerRoman"/>
+      <w:lvlText w:val="%3."/>
+      <w:lvlJc w:val="right"/>
+      <w:pPr>
+        <w:ind w:left="2160" w:hanging="180"/>
+      </w:pPr>
+    </w:lvl>
+    <w:lvl w:ilvl="3" w:tplc="0409000F" w:tentative="1">
+      <w:start w:val="1"/>
+      <w:numFmt w:val="decimal"/>
+      <w:lvlText w:val="%4."/>
+      <w:lvlJc w:val="left"/>
+      <w:pPr>
+        <w:ind w:left="2880" w:hanging="360"/>
+      </w:pPr>
+    </w:lvl>
+    <w:lvl w:ilvl="4" w:tplc="04090019" w:tentative="1">
+      <w:start w:val="1"/>
+      <w:numFmt w:val="lowerLetter"/>
+      <w:lvlText w:val="%5."/>
+      <w:lvlJc w:val="left"/>
+      <w:pPr>
+        <w:ind w:left="3600" w:hanging="360"/>
+      </w:pPr>
+    </w:lvl>
+    <w:lvl w:ilvl="5" w:tplc="0409001B" w:tentative="1">
+      <w:start w:val="1"/>
+      <w:numFmt w:val="lowerRoman"/>
+      <w:lvlText w:val="%6."/>
+      <w:lvlJc w:val="right"/>
+      <w:pPr>
+        <w:ind w:left="4320" w:hanging="180"/>
+      </w:pPr>
+    </w:lvl>
+    <w:lvl w:ilvl="6" w:tplc="0409000F" w:tentative="1">
+      <w:start w:val="1"/>
+      <w:numFmt w:val="decimal"/>
+      <w:lvlText w:val="%7."/>
+      <w:lvlJc w:val="left"/>
+      <w:pPr>
+        <w:ind w:left="5040" w:hanging="360"/>
+      </w:pPr>
+    </w:lvl>
+    <w:lvl w:ilvl="7" w:tplc="04090019" w:tentative="1">
+      <w:start w:val="1"/>
+      <w:numFmt w:val="lowerLetter"/>
+      <w:lvlText w:val="%8."/>
+      <w:lvlJc w:val="left"/>
+      <w:pPr>
+        <w:ind w:left="5760" w:hanging="360"/>
+      </w:pPr>
+    </w:lvl>
+    <w:lvl w:ilvl="8" w:tplc="0409001B" w:tentative="1">
+      <w:start w:val="1"/>
+      <w:numFmt w:val="lowerRoman"/>
+      <w:lvlText w:val="%9."/>
+      <w:lvlJc w:val="right"/>
+      <w:pPr>
+        <w:ind w:left="6480" w:hanging="180"/>
+      </w:pPr>
+    </w:lvl>
+  </w:abstractNum>
+  <w:abstractNum w:abstractNumId="1">
     <w:nsid w:val="4458177D"/>
     <w:multiLevelType w:val="hybridMultilevel"/>
     <w:tmpl w:val="C4684EF4"/>
@@ -402,7 +609,7 @@
       </w:pPr>
     </w:lvl>
   </w:abstractNum>
-  <w:abstractNum w:abstractNumId="1">
+  <w:abstractNum w:abstractNumId="2">
     <w:nsid w:val="625F287B"/>
     <w:multiLevelType w:val="hybridMultilevel"/>
     <w:tmpl w:val="45F4F5AA"/>
@@ -492,9 +699,12 @@
     </w:lvl>
   </w:abstractNum>
   <w:num w:numId="1">
+    <w:abstractNumId w:val="2"/>
+  </w:num>
+  <w:num w:numId="2">
     <w:abstractNumId w:val="1"/>
   </w:num>
-  <w:num w:numId="2">
+  <w:num w:numId="3">
     <w:abstractNumId w:val="0"/>
   </w:num>
 </w:numbering>

</xml_diff>